<commit_message>
added some tutorial files
</commit_message>
<xml_diff>
--- a/workshops/SOYAMBAJGAIN_2358512_w10.docx
+++ b/workshops/SOYAMBAJGAIN_2358512_w10.docx
@@ -379,68 +379,17 @@
       <w:pPr>
         <w:ind w:left="720"/>
       </w:pPr>
-      <w:bookmarkStart w:id="0" w:name="_GoBack"/>
-      <w:bookmarkEnd w:id="0"/>
-      <w:r>
-        <w:rPr>
-          <w:highlight w:val="yellow"/>
-        </w:rPr>
-        <w:t>#didn’t understand the question</w:t>
-      </w:r>
-    </w:p>
-    <w:p>
-      <w:pPr>
-        <w:ind w:left="720"/>
-      </w:pPr>
-    </w:p>
-    <w:p>
-      <w:pPr>
-        <w:numPr>
-          <w:ilvl w:val="0"/>
-          <w:numId w:val="1"/>
-        </w:numPr>
-      </w:pPr>
-      <w:r>
-        <w:t xml:space="preserve">Write a batch script that can be scheduled to shut down the computer at a specific </w:t>
-      </w:r>
-      <w:proofErr w:type="gramStart"/>
-      <w:r>
-        <w:t>time(</w:t>
-      </w:r>
-      <w:proofErr w:type="gramEnd"/>
-      <w:r>
-        <w:rPr>
-          <w:b/>
-        </w:rPr>
-        <w:t>using</w:t>
-      </w:r>
-      <w:r>
-        <w:t xml:space="preserve"> </w:t>
-      </w:r>
-      <w:r>
-        <w:rPr>
-          <w:b/>
-        </w:rPr>
-        <w:t>WINDOWS TASK SCHEDULER</w:t>
-      </w:r>
-      <w:r>
-        <w:t>).</w:t>
-      </w:r>
-    </w:p>
-    <w:p>
-      <w:pPr>
-        <w:ind w:left="720"/>
-      </w:pPr>
-      <w:r>
-        <w:rPr>
-          <w:noProof/>
-          <w:lang w:val="en-US"/>
-        </w:rPr>
+    </w:p>
+    <w:p>
+      <w:pPr>
+        <w:ind w:left="720"/>
+      </w:pPr>
+      <w:r>
         <w:drawing>
-          <wp:inline distT="0" distB="0" distL="0" distR="0" wp14:anchorId="3B620424" wp14:editId="3A45B970">
-            <wp:extent cx="3761905" cy="1933333"/>
+          <wp:inline distT="0" distB="0" distL="0" distR="0" wp14:anchorId="6861ED74" wp14:editId="0F9EE5DF">
+            <wp:extent cx="5943600" cy="866140"/>
             <wp:effectExtent l="0" t="0" r="0" b="0"/>
-            <wp:docPr id="5" name="Picture 5"/>
+            <wp:docPr id="8" name="Picture 8"/>
             <wp:cNvGraphicFramePr>
               <a:graphicFrameLocks xmlns:a="http://schemas.openxmlformats.org/drawingml/2006/main" noChangeAspect="1"/>
             </wp:cNvGraphicFramePr>
@@ -460,7 +409,7 @@
                   <pic:spPr>
                     <a:xfrm>
                       <a:off x="0" y="0"/>
-                      <a:ext cx="3761905" cy="1933333"/>
+                      <a:ext cx="5943600" cy="866140"/>
                     </a:xfrm>
                     <a:prstGeom prst="rect">
                       <a:avLst/>
@@ -483,10 +432,10 @@
           <w:lang w:val="en-US"/>
         </w:rPr>
         <w:drawing>
-          <wp:inline distT="0" distB="0" distL="0" distR="0" wp14:anchorId="73A7F891" wp14:editId="0DF7D0B5">
-            <wp:extent cx="3238952" cy="1829055"/>
-            <wp:effectExtent l="0" t="0" r="0" b="0"/>
-            <wp:docPr id="4" name="Picture 4"/>
+          <wp:inline distT="0" distB="0" distL="0" distR="0" wp14:anchorId="69F17CB2" wp14:editId="69140831">
+            <wp:extent cx="5943600" cy="5292090"/>
+            <wp:effectExtent l="0" t="0" r="0" b="3810"/>
+            <wp:docPr id="9" name="Picture 9"/>
             <wp:cNvGraphicFramePr>
               <a:graphicFrameLocks xmlns:a="http://schemas.openxmlformats.org/drawingml/2006/main" noChangeAspect="1"/>
             </wp:cNvGraphicFramePr>
@@ -506,7 +455,7 @@
                   <pic:spPr>
                     <a:xfrm>
                       <a:off x="0" y="0"/>
-                      <a:ext cx="3238952" cy="1829055"/>
+                      <a:ext cx="5943600" cy="5292090"/>
                     </a:xfrm>
                     <a:prstGeom prst="rect">
                       <a:avLst/>
@@ -523,397 +472,6 @@
       <w:pPr>
         <w:ind w:left="720"/>
       </w:pPr>
-    </w:p>
-    <w:p>
-      <w:pPr>
-        <w:numPr>
-          <w:ilvl w:val="0"/>
-          <w:numId w:val="1"/>
-        </w:numPr>
-      </w:pPr>
-      <w:r>
-        <w:t xml:space="preserve">Copy the following script </w:t>
-      </w:r>
-      <w:proofErr w:type="gramStart"/>
-      <w:r>
-        <w:t>Save</w:t>
-      </w:r>
-      <w:proofErr w:type="gramEnd"/>
-      <w:r>
-        <w:t xml:space="preserve"> this and run this in the </w:t>
-      </w:r>
-      <w:r>
-        <w:rPr>
-          <w:b/>
-        </w:rPr>
-        <w:t>Downloads</w:t>
-      </w:r>
-      <w:r>
-        <w:t xml:space="preserve"> directory or any directory you want.</w:t>
-      </w:r>
-    </w:p>
-    <w:p>
-      <w:pPr>
-        <w:ind w:left="1440"/>
-        <w:rPr>
-          <w:i/>
-          <w:sz w:val="20"/>
-          <w:szCs w:val="20"/>
-        </w:rPr>
-      </w:pPr>
-      <w:r>
-        <w:rPr>
-          <w:i/>
-          <w:sz w:val="20"/>
-          <w:szCs w:val="20"/>
-        </w:rPr>
-        <w:t>@echo off</w:t>
-      </w:r>
-    </w:p>
-    <w:p>
-      <w:pPr>
-        <w:ind w:left="1440"/>
-        <w:rPr>
-          <w:i/>
-          <w:sz w:val="20"/>
-          <w:szCs w:val="20"/>
-        </w:rPr>
-      </w:pPr>
-    </w:p>
-    <w:p>
-      <w:pPr>
-        <w:ind w:left="1440"/>
-        <w:rPr>
-          <w:i/>
-          <w:sz w:val="20"/>
-          <w:szCs w:val="20"/>
-        </w:rPr>
-      </w:pPr>
-      <w:proofErr w:type="gramStart"/>
-      <w:r>
-        <w:rPr>
-          <w:i/>
-          <w:sz w:val="20"/>
-          <w:szCs w:val="20"/>
-        </w:rPr>
-        <w:t>for</w:t>
-      </w:r>
-      <w:proofErr w:type="gramEnd"/>
-      <w:r>
-        <w:rPr>
-          <w:i/>
-          <w:sz w:val="20"/>
-          <w:szCs w:val="20"/>
-        </w:rPr>
-        <w:t xml:space="preserve"> %%a in (".\*") do (</w:t>
-      </w:r>
-    </w:p>
-    <w:p>
-      <w:pPr>
-        <w:ind w:left="1440"/>
-        <w:rPr>
-          <w:i/>
-          <w:sz w:val="20"/>
-          <w:szCs w:val="20"/>
-        </w:rPr>
-      </w:pPr>
-      <w:r>
-        <w:rPr>
-          <w:i/>
-          <w:sz w:val="20"/>
-          <w:szCs w:val="20"/>
-        </w:rPr>
-        <w:t xml:space="preserve">      </w:t>
-      </w:r>
-      <w:proofErr w:type="gramStart"/>
-      <w:r>
-        <w:rPr>
-          <w:i/>
-          <w:sz w:val="20"/>
-          <w:szCs w:val="20"/>
-        </w:rPr>
-        <w:t>if</w:t>
-      </w:r>
-      <w:proofErr w:type="gramEnd"/>
-      <w:r>
-        <w:rPr>
-          <w:i/>
-          <w:sz w:val="20"/>
-          <w:szCs w:val="20"/>
-        </w:rPr>
-        <w:t xml:space="preserve"> "%%~</w:t>
-      </w:r>
-      <w:proofErr w:type="spellStart"/>
-      <w:r>
-        <w:rPr>
-          <w:i/>
-          <w:sz w:val="20"/>
-          <w:szCs w:val="20"/>
-        </w:rPr>
-        <w:t>xa</w:t>
-      </w:r>
-      <w:proofErr w:type="spellEnd"/>
-      <w:r>
-        <w:rPr>
-          <w:i/>
-          <w:sz w:val="20"/>
-          <w:szCs w:val="20"/>
-        </w:rPr>
-        <w:t>" NEQ "" if "%%~</w:t>
-      </w:r>
-      <w:proofErr w:type="spellStart"/>
-      <w:r>
-        <w:rPr>
-          <w:i/>
-          <w:sz w:val="20"/>
-          <w:szCs w:val="20"/>
-        </w:rPr>
-        <w:t>dpxa</w:t>
-      </w:r>
-      <w:proofErr w:type="spellEnd"/>
-      <w:r>
-        <w:rPr>
-          <w:i/>
-          <w:sz w:val="20"/>
-          <w:szCs w:val="20"/>
-        </w:rPr>
-        <w:t>" NEQ "%~dpx0" (</w:t>
-      </w:r>
-    </w:p>
-    <w:p>
-      <w:pPr>
-        <w:ind w:left="1440"/>
-        <w:rPr>
-          <w:i/>
-          <w:sz w:val="20"/>
-          <w:szCs w:val="20"/>
-        </w:rPr>
-      </w:pPr>
-      <w:r>
-        <w:rPr>
-          <w:i/>
-          <w:sz w:val="20"/>
-          <w:szCs w:val="20"/>
-        </w:rPr>
-        <w:t xml:space="preserve">            </w:t>
-      </w:r>
-      <w:proofErr w:type="gramStart"/>
-      <w:r>
-        <w:rPr>
-          <w:i/>
-          <w:sz w:val="20"/>
-          <w:szCs w:val="20"/>
-        </w:rPr>
-        <w:t>if</w:t>
-      </w:r>
-      <w:proofErr w:type="gramEnd"/>
-      <w:r>
-        <w:rPr>
-          <w:i/>
-          <w:sz w:val="20"/>
-          <w:szCs w:val="20"/>
-        </w:rPr>
-        <w:t xml:space="preserve"> not exist "%%~</w:t>
-      </w:r>
-      <w:proofErr w:type="spellStart"/>
-      <w:r>
-        <w:rPr>
-          <w:i/>
-          <w:sz w:val="20"/>
-          <w:szCs w:val="20"/>
-        </w:rPr>
-        <w:t>xa</w:t>
-      </w:r>
-      <w:proofErr w:type="spellEnd"/>
-      <w:r>
-        <w:rPr>
-          <w:i/>
-          <w:sz w:val="20"/>
-          <w:szCs w:val="20"/>
-        </w:rPr>
-        <w:t xml:space="preserve">" </w:t>
-      </w:r>
-      <w:proofErr w:type="spellStart"/>
-      <w:r>
-        <w:rPr>
-          <w:i/>
-          <w:sz w:val="20"/>
-          <w:szCs w:val="20"/>
-        </w:rPr>
-        <w:t>mkdir</w:t>
-      </w:r>
-      <w:proofErr w:type="spellEnd"/>
-      <w:r>
-        <w:rPr>
-          <w:i/>
-          <w:sz w:val="20"/>
-          <w:szCs w:val="20"/>
-        </w:rPr>
-        <w:t xml:space="preserve"> "%%~</w:t>
-      </w:r>
-      <w:proofErr w:type="spellStart"/>
-      <w:r>
-        <w:rPr>
-          <w:i/>
-          <w:sz w:val="20"/>
-          <w:szCs w:val="20"/>
-        </w:rPr>
-        <w:t>xa</w:t>
-      </w:r>
-      <w:proofErr w:type="spellEnd"/>
-      <w:r>
-        <w:rPr>
-          <w:i/>
-          <w:sz w:val="20"/>
-          <w:szCs w:val="20"/>
-        </w:rPr>
-        <w:t>" (</w:t>
-      </w:r>
-    </w:p>
-    <w:p>
-      <w:pPr>
-        <w:ind w:left="1440"/>
-        <w:rPr>
-          <w:i/>
-          <w:sz w:val="20"/>
-          <w:szCs w:val="20"/>
-        </w:rPr>
-      </w:pPr>
-      <w:r>
-        <w:rPr>
-          <w:i/>
-          <w:sz w:val="20"/>
-          <w:szCs w:val="20"/>
-        </w:rPr>
-        <w:t xml:space="preserve">                   </w:t>
-      </w:r>
-      <w:proofErr w:type="gramStart"/>
-      <w:r>
-        <w:rPr>
-          <w:i/>
-          <w:sz w:val="20"/>
-          <w:szCs w:val="20"/>
-        </w:rPr>
-        <w:t>move</w:t>
-      </w:r>
-      <w:proofErr w:type="gramEnd"/>
-      <w:r>
-        <w:rPr>
-          <w:i/>
-          <w:sz w:val="20"/>
-          <w:szCs w:val="20"/>
-        </w:rPr>
-        <w:t xml:space="preserve"> "%%a" "%%~</w:t>
-      </w:r>
-      <w:proofErr w:type="spellStart"/>
-      <w:r>
-        <w:rPr>
-          <w:i/>
-          <w:sz w:val="20"/>
-          <w:szCs w:val="20"/>
-        </w:rPr>
-        <w:t>dpa</w:t>
-      </w:r>
-      <w:proofErr w:type="spellEnd"/>
-      <w:r>
-        <w:rPr>
-          <w:i/>
-          <w:sz w:val="20"/>
-          <w:szCs w:val="20"/>
-        </w:rPr>
-        <w:t>%%~</w:t>
-      </w:r>
-      <w:proofErr w:type="spellStart"/>
-      <w:r>
-        <w:rPr>
-          <w:i/>
-          <w:sz w:val="20"/>
-          <w:szCs w:val="20"/>
-        </w:rPr>
-        <w:t>xa</w:t>
-      </w:r>
-      <w:proofErr w:type="spellEnd"/>
-      <w:r>
-        <w:rPr>
-          <w:i/>
-          <w:sz w:val="20"/>
-          <w:szCs w:val="20"/>
-        </w:rPr>
-        <w:t>\"</w:t>
-      </w:r>
-    </w:p>
-    <w:p>
-      <w:pPr>
-        <w:ind w:left="1440"/>
-        <w:rPr>
-          <w:i/>
-          <w:sz w:val="20"/>
-          <w:szCs w:val="20"/>
-        </w:rPr>
-      </w:pPr>
-      <w:r>
-        <w:rPr>
-          <w:i/>
-          <w:sz w:val="20"/>
-          <w:szCs w:val="20"/>
-        </w:rPr>
-        <w:t xml:space="preserve">            )</w:t>
-      </w:r>
-    </w:p>
-    <w:p>
-      <w:pPr>
-        <w:ind w:left="1440"/>
-        <w:rPr>
-          <w:i/>
-          <w:sz w:val="20"/>
-          <w:szCs w:val="20"/>
-        </w:rPr>
-      </w:pPr>
-      <w:r>
-        <w:rPr>
-          <w:i/>
-          <w:sz w:val="20"/>
-          <w:szCs w:val="20"/>
-        </w:rPr>
-        <w:t xml:space="preserve">       )</w:t>
-      </w:r>
-    </w:p>
-    <w:p>
-      <w:pPr>
-        <w:ind w:left="1440"/>
-        <w:rPr>
-          <w:i/>
-          <w:sz w:val="20"/>
-          <w:szCs w:val="20"/>
-        </w:rPr>
-      </w:pPr>
-      <w:r>
-        <w:rPr>
-          <w:i/>
-          <w:sz w:val="20"/>
-          <w:szCs w:val="20"/>
-        </w:rPr>
-        <w:t>)</w:t>
-      </w:r>
-    </w:p>
-    <w:p>
-      <w:pPr>
-        <w:ind w:left="1440"/>
-        <w:rPr>
-          <w:i/>
-        </w:rPr>
-      </w:pPr>
-    </w:p>
-    <w:p>
-      <w:pPr>
-        <w:ind w:left="1440"/>
-      </w:pPr>
-      <w:r>
-        <w:t>What does the above script do? Elaborate on your answer.</w:t>
-      </w:r>
-    </w:p>
-    <w:p/>
-    <w:p>
       <w:r>
         <w:rPr>
           <w:noProof/>
@@ -921,10 +479,10 @@
         </w:rPr>
         <w:lastRenderedPageBreak/>
         <w:drawing>
-          <wp:inline distT="0" distB="0" distL="0" distR="0" wp14:anchorId="213ECA03" wp14:editId="00D89EAC">
-            <wp:extent cx="5334744" cy="3077004"/>
-            <wp:effectExtent l="0" t="0" r="0" b="9525"/>
-            <wp:docPr id="7" name="Picture 7"/>
+          <wp:inline distT="0" distB="0" distL="0" distR="0" wp14:anchorId="7CD6A391" wp14:editId="0E01A544">
+            <wp:extent cx="5943600" cy="4304030"/>
+            <wp:effectExtent l="0" t="0" r="0" b="1270"/>
+            <wp:docPr id="10" name="Picture 10"/>
             <wp:cNvGraphicFramePr>
               <a:graphicFrameLocks xmlns:a="http://schemas.openxmlformats.org/drawingml/2006/main" noChangeAspect="1"/>
             </wp:cNvGraphicFramePr>
@@ -944,7 +502,7 @@
                   <pic:spPr>
                     <a:xfrm>
                       <a:off x="0" y="0"/>
-                      <a:ext cx="5334744" cy="3077004"/>
+                      <a:ext cx="5943600" cy="4304030"/>
                     </a:xfrm>
                     <a:prstGeom prst="rect">
                       <a:avLst/>
@@ -956,16 +514,21 @@
           </wp:inline>
         </w:drawing>
       </w:r>
+    </w:p>
+    <w:p>
+      <w:pPr>
+        <w:ind w:left="720"/>
+      </w:pPr>
       <w:r>
         <w:rPr>
           <w:noProof/>
           <w:lang w:val="en-US"/>
         </w:rPr>
         <w:drawing>
-          <wp:inline distT="0" distB="0" distL="0" distR="0" wp14:anchorId="2864526E" wp14:editId="7C32E710">
-            <wp:extent cx="5943600" cy="3291205"/>
-            <wp:effectExtent l="0" t="0" r="0" b="4445"/>
-            <wp:docPr id="6" name="Picture 6"/>
+          <wp:inline distT="0" distB="0" distL="0" distR="0" wp14:anchorId="686F0797" wp14:editId="393E2DD4">
+            <wp:extent cx="5943600" cy="1581150"/>
+            <wp:effectExtent l="0" t="0" r="0" b="0"/>
+            <wp:docPr id="11" name="Picture 11"/>
             <wp:cNvGraphicFramePr>
               <a:graphicFrameLocks xmlns:a="http://schemas.openxmlformats.org/drawingml/2006/main" noChangeAspect="1"/>
             </wp:cNvGraphicFramePr>
@@ -985,7 +548,7 @@
                   <pic:spPr>
                     <a:xfrm>
                       <a:off x="0" y="0"/>
-                      <a:ext cx="5943600" cy="3291205"/>
+                      <a:ext cx="5943600" cy="1581150"/>
                     </a:xfrm>
                     <a:prstGeom prst="rect">
                       <a:avLst/>
@@ -998,9 +561,1071 @@
         </w:drawing>
       </w:r>
     </w:p>
+    <w:p>
+      <w:pPr>
+        <w:ind w:left="720"/>
+      </w:pPr>
+    </w:p>
+    <w:p>
+      <w:pPr>
+        <w:ind w:left="720"/>
+      </w:pPr>
+      <w:proofErr w:type="spellStart"/>
+      <w:r>
+        <w:t>Nslookup</w:t>
+      </w:r>
+      <w:proofErr w:type="spellEnd"/>
+      <w:r>
+        <w:t xml:space="preserve">: Name server lookup is a </w:t>
+      </w:r>
+      <w:r>
+        <w:t>command line utility which is used to find the IP addresses or DNS record of a given hostname. For example “</w:t>
+      </w:r>
+      <w:proofErr w:type="spellStart"/>
+      <w:r>
+        <w:t>nslookup</w:t>
+      </w:r>
+      <w:proofErr w:type="spellEnd"/>
+      <w:r>
+        <w:t xml:space="preserve"> google.com” gives the </w:t>
+      </w:r>
+      <w:r>
+        <w:t>IP addresses or DNS record</w:t>
+      </w:r>
+      <w:r>
+        <w:t xml:space="preserve"> of google.com.</w:t>
+      </w:r>
+    </w:p>
+    <w:p>
+      <w:pPr>
+        <w:ind w:left="720"/>
+      </w:pPr>
+    </w:p>
+    <w:p>
+      <w:pPr>
+        <w:ind w:left="720"/>
+      </w:pPr>
+      <w:proofErr w:type="spellStart"/>
+      <w:r>
+        <w:t>Ipconfig</w:t>
+      </w:r>
+      <w:proofErr w:type="spellEnd"/>
+      <w:r>
+        <w:t xml:space="preserve">: </w:t>
+      </w:r>
+      <w:proofErr w:type="spellStart"/>
+      <w:r>
+        <w:t>Ipconfig</w:t>
+      </w:r>
+      <w:proofErr w:type="spellEnd"/>
+      <w:r>
+        <w:t xml:space="preserve"> updates Dynamic Host Configuration Protocol (DHCP) &amp; Domain Name System (DNS) settings and displays all current TCP/IP network configuration parameters.</w:t>
+      </w:r>
+    </w:p>
+    <w:p>
+      <w:pPr>
+        <w:ind w:left="720"/>
+      </w:pPr>
+    </w:p>
+    <w:p>
+      <w:pPr>
+        <w:ind w:left="720"/>
+      </w:pPr>
+      <w:r>
+        <w:t xml:space="preserve">Ping: </w:t>
+      </w:r>
+      <w:r>
+        <w:t>Ping sends Internet Control Message Protocol (ICMP) Echo Request messages to another TCP/IP machine to confirm IP-level connectivity.</w:t>
+      </w:r>
+    </w:p>
+    <w:p>
+      <w:pPr>
+        <w:ind w:left="720"/>
+      </w:pPr>
+    </w:p>
+    <w:p>
+      <w:pPr>
+        <w:ind w:left="720"/>
+      </w:pPr>
+      <w:proofErr w:type="spellStart"/>
+      <w:r>
+        <w:lastRenderedPageBreak/>
+        <w:t>Tracert</w:t>
+      </w:r>
+      <w:proofErr w:type="spellEnd"/>
+      <w:r>
+        <w:t xml:space="preserve">: </w:t>
+      </w:r>
+      <w:r>
+        <w:t>Ping sends Internet Control Message Protocol (ICMP) Echo Request messages to another TCP/IP machine to confirm IP-level connectivity.</w:t>
+      </w:r>
+    </w:p>
+    <w:p>
+      <w:pPr>
+        <w:ind w:left="720"/>
+      </w:pPr>
+    </w:p>
+    <w:p>
+      <w:pPr>
+        <w:ind w:left="720"/>
+      </w:pPr>
+    </w:p>
+    <w:p>
+      <w:pPr>
+        <w:numPr>
+          <w:ilvl w:val="0"/>
+          <w:numId w:val="1"/>
+        </w:numPr>
+      </w:pPr>
+      <w:r>
+        <w:t xml:space="preserve">Write a batch script that can be scheduled to shut down the computer at a specific </w:t>
+      </w:r>
+      <w:proofErr w:type="gramStart"/>
+      <w:r>
+        <w:t>time(</w:t>
+      </w:r>
+      <w:proofErr w:type="gramEnd"/>
+      <w:r>
+        <w:rPr>
+          <w:b/>
+        </w:rPr>
+        <w:t>using</w:t>
+      </w:r>
+      <w:r>
+        <w:t xml:space="preserve"> </w:t>
+      </w:r>
+      <w:r>
+        <w:rPr>
+          <w:b/>
+        </w:rPr>
+        <w:t>WINDOWS TASK SCHEDULER</w:t>
+      </w:r>
+      <w:r>
+        <w:t>).</w:t>
+      </w:r>
+    </w:p>
+    <w:p>
+      <w:pPr>
+        <w:ind w:left="720"/>
+        <w:rPr>
+          <w:noProof/>
+          <w:lang w:val="en-US"/>
+        </w:rPr>
+      </w:pPr>
+    </w:p>
+    <w:tbl>
+      <w:tblPr>
+        <w:tblStyle w:val="TableGrid"/>
+        <w:tblW w:w="0" w:type="auto"/>
+        <w:tblInd w:w="720" w:type="dxa"/>
+        <w:tblLook w:val="04A0" w:firstRow="1" w:lastRow="0" w:firstColumn="1" w:lastColumn="0" w:noHBand="0" w:noVBand="1"/>
+      </w:tblPr>
+      <w:tblGrid>
+        <w:gridCol w:w="8630"/>
+      </w:tblGrid>
+      <w:tr>
+        <w:tc>
+          <w:tcPr>
+            <w:tcW w:w="9350" w:type="dxa"/>
+          </w:tcPr>
+          <w:p>
+            <w:r>
+              <w:rPr>
+                <w:noProof/>
+                <w:lang w:val="en-US"/>
+              </w:rPr>
+              <w:drawing>
+                <wp:inline distT="0" distB="0" distL="0" distR="0" wp14:anchorId="30568783" wp14:editId="02998802">
+                  <wp:extent cx="5943600" cy="4233545"/>
+                  <wp:effectExtent l="0" t="0" r="0" b="0"/>
+                  <wp:docPr id="14" name="Picture 14"/>
+                  <wp:cNvGraphicFramePr>
+                    <a:graphicFrameLocks xmlns:a="http://schemas.openxmlformats.org/drawingml/2006/main" noChangeAspect="1"/>
+                  </wp:cNvGraphicFramePr>
+                  <a:graphic xmlns:a="http://schemas.openxmlformats.org/drawingml/2006/main">
+                    <a:graphicData uri="http://schemas.openxmlformats.org/drawingml/2006/picture">
+                      <pic:pic xmlns:pic="http://schemas.openxmlformats.org/drawingml/2006/picture">
+                        <pic:nvPicPr>
+                          <pic:cNvPr id="1" name=""/>
+                          <pic:cNvPicPr/>
+                        </pic:nvPicPr>
+                        <pic:blipFill>
+                          <a:blip r:embed="rId14"/>
+                          <a:stretch>
+                            <a:fillRect/>
+                          </a:stretch>
+                        </pic:blipFill>
+                        <pic:spPr>
+                          <a:xfrm>
+                            <a:off x="0" y="0"/>
+                            <a:ext cx="5943600" cy="4233545"/>
+                          </a:xfrm>
+                          <a:prstGeom prst="rect">
+                            <a:avLst/>
+                          </a:prstGeom>
+                        </pic:spPr>
+                      </pic:pic>
+                    </a:graphicData>
+                  </a:graphic>
+                </wp:inline>
+              </w:drawing>
+            </w:r>
+          </w:p>
+        </w:tc>
+      </w:tr>
+      <w:tr>
+        <w:tc>
+          <w:tcPr>
+            <w:tcW w:w="9350" w:type="dxa"/>
+          </w:tcPr>
+          <w:p>
+            <w:r>
+              <w:rPr>
+                <w:noProof/>
+                <w:lang w:val="en-US"/>
+              </w:rPr>
+              <w:lastRenderedPageBreak/>
+              <w:drawing>
+                <wp:inline distT="0" distB="0" distL="0" distR="0" wp14:anchorId="2B50E7AE" wp14:editId="59D4D4C0">
+                  <wp:extent cx="5943600" cy="4255135"/>
+                  <wp:effectExtent l="0" t="0" r="0" b="0"/>
+                  <wp:docPr id="15" name="Picture 15"/>
+                  <wp:cNvGraphicFramePr>
+                    <a:graphicFrameLocks xmlns:a="http://schemas.openxmlformats.org/drawingml/2006/main" noChangeAspect="1"/>
+                  </wp:cNvGraphicFramePr>
+                  <a:graphic xmlns:a="http://schemas.openxmlformats.org/drawingml/2006/main">
+                    <a:graphicData uri="http://schemas.openxmlformats.org/drawingml/2006/picture">
+                      <pic:pic xmlns:pic="http://schemas.openxmlformats.org/drawingml/2006/picture">
+                        <pic:nvPicPr>
+                          <pic:cNvPr id="1" name=""/>
+                          <pic:cNvPicPr/>
+                        </pic:nvPicPr>
+                        <pic:blipFill>
+                          <a:blip r:embed="rId15"/>
+                          <a:stretch>
+                            <a:fillRect/>
+                          </a:stretch>
+                        </pic:blipFill>
+                        <pic:spPr>
+                          <a:xfrm>
+                            <a:off x="0" y="0"/>
+                            <a:ext cx="5943600" cy="4255135"/>
+                          </a:xfrm>
+                          <a:prstGeom prst="rect">
+                            <a:avLst/>
+                          </a:prstGeom>
+                        </pic:spPr>
+                      </pic:pic>
+                    </a:graphicData>
+                  </a:graphic>
+                </wp:inline>
+              </w:drawing>
+            </w:r>
+          </w:p>
+        </w:tc>
+      </w:tr>
+      <w:tr>
+        <w:tc>
+          <w:tcPr>
+            <w:tcW w:w="9350" w:type="dxa"/>
+          </w:tcPr>
+          <w:p>
+            <w:r>
+              <w:rPr>
+                <w:noProof/>
+                <w:lang w:val="en-US"/>
+              </w:rPr>
+              <w:lastRenderedPageBreak/>
+              <w:drawing>
+                <wp:inline distT="0" distB="0" distL="0" distR="0" wp14:anchorId="35D55AC8" wp14:editId="55088684">
+                  <wp:extent cx="5943600" cy="4267200"/>
+                  <wp:effectExtent l="0" t="0" r="0" b="0"/>
+                  <wp:docPr id="16" name="Picture 16"/>
+                  <wp:cNvGraphicFramePr>
+                    <a:graphicFrameLocks xmlns:a="http://schemas.openxmlformats.org/drawingml/2006/main" noChangeAspect="1"/>
+                  </wp:cNvGraphicFramePr>
+                  <a:graphic xmlns:a="http://schemas.openxmlformats.org/drawingml/2006/main">
+                    <a:graphicData uri="http://schemas.openxmlformats.org/drawingml/2006/picture">
+                      <pic:pic xmlns:pic="http://schemas.openxmlformats.org/drawingml/2006/picture">
+                        <pic:nvPicPr>
+                          <pic:cNvPr id="1" name=""/>
+                          <pic:cNvPicPr/>
+                        </pic:nvPicPr>
+                        <pic:blipFill>
+                          <a:blip r:embed="rId16"/>
+                          <a:stretch>
+                            <a:fillRect/>
+                          </a:stretch>
+                        </pic:blipFill>
+                        <pic:spPr>
+                          <a:xfrm>
+                            <a:off x="0" y="0"/>
+                            <a:ext cx="5943600" cy="4267200"/>
+                          </a:xfrm>
+                          <a:prstGeom prst="rect">
+                            <a:avLst/>
+                          </a:prstGeom>
+                        </pic:spPr>
+                      </pic:pic>
+                    </a:graphicData>
+                  </a:graphic>
+                </wp:inline>
+              </w:drawing>
+            </w:r>
+          </w:p>
+        </w:tc>
+      </w:tr>
+      <w:tr>
+        <w:tc>
+          <w:tcPr>
+            <w:tcW w:w="9350" w:type="dxa"/>
+          </w:tcPr>
+          <w:p>
+            <w:r>
+              <w:rPr>
+                <w:noProof/>
+                <w:lang w:val="en-US"/>
+              </w:rPr>
+              <w:lastRenderedPageBreak/>
+              <w:drawing>
+                <wp:inline distT="0" distB="0" distL="0" distR="0" wp14:anchorId="61D5FFAC" wp14:editId="69BE52D5">
+                  <wp:extent cx="5943600" cy="4217035"/>
+                  <wp:effectExtent l="0" t="0" r="0" b="0"/>
+                  <wp:docPr id="17" name="Picture 17"/>
+                  <wp:cNvGraphicFramePr>
+                    <a:graphicFrameLocks xmlns:a="http://schemas.openxmlformats.org/drawingml/2006/main" noChangeAspect="1"/>
+                  </wp:cNvGraphicFramePr>
+                  <a:graphic xmlns:a="http://schemas.openxmlformats.org/drawingml/2006/main">
+                    <a:graphicData uri="http://schemas.openxmlformats.org/drawingml/2006/picture">
+                      <pic:pic xmlns:pic="http://schemas.openxmlformats.org/drawingml/2006/picture">
+                        <pic:nvPicPr>
+                          <pic:cNvPr id="1" name=""/>
+                          <pic:cNvPicPr/>
+                        </pic:nvPicPr>
+                        <pic:blipFill>
+                          <a:blip r:embed="rId17"/>
+                          <a:stretch>
+                            <a:fillRect/>
+                          </a:stretch>
+                        </pic:blipFill>
+                        <pic:spPr>
+                          <a:xfrm>
+                            <a:off x="0" y="0"/>
+                            <a:ext cx="5943600" cy="4217035"/>
+                          </a:xfrm>
+                          <a:prstGeom prst="rect">
+                            <a:avLst/>
+                          </a:prstGeom>
+                        </pic:spPr>
+                      </pic:pic>
+                    </a:graphicData>
+                  </a:graphic>
+                </wp:inline>
+              </w:drawing>
+            </w:r>
+          </w:p>
+        </w:tc>
+      </w:tr>
+      <w:tr>
+        <w:tc>
+          <w:tcPr>
+            <w:tcW w:w="9350" w:type="dxa"/>
+          </w:tcPr>
+          <w:p>
+            <w:r>
+              <w:rPr>
+                <w:noProof/>
+                <w:lang w:val="en-US"/>
+              </w:rPr>
+              <w:lastRenderedPageBreak/>
+              <w:drawing>
+                <wp:inline distT="0" distB="0" distL="0" distR="0" wp14:anchorId="5661A926" wp14:editId="7BA30805">
+                  <wp:extent cx="5943600" cy="4165600"/>
+                  <wp:effectExtent l="0" t="0" r="0" b="6350"/>
+                  <wp:docPr id="18" name="Picture 18"/>
+                  <wp:cNvGraphicFramePr>
+                    <a:graphicFrameLocks xmlns:a="http://schemas.openxmlformats.org/drawingml/2006/main" noChangeAspect="1"/>
+                  </wp:cNvGraphicFramePr>
+                  <a:graphic xmlns:a="http://schemas.openxmlformats.org/drawingml/2006/main">
+                    <a:graphicData uri="http://schemas.openxmlformats.org/drawingml/2006/picture">
+                      <pic:pic xmlns:pic="http://schemas.openxmlformats.org/drawingml/2006/picture">
+                        <pic:nvPicPr>
+                          <pic:cNvPr id="1" name=""/>
+                          <pic:cNvPicPr/>
+                        </pic:nvPicPr>
+                        <pic:blipFill>
+                          <a:blip r:embed="rId18"/>
+                          <a:stretch>
+                            <a:fillRect/>
+                          </a:stretch>
+                        </pic:blipFill>
+                        <pic:spPr>
+                          <a:xfrm>
+                            <a:off x="0" y="0"/>
+                            <a:ext cx="5943600" cy="4165600"/>
+                          </a:xfrm>
+                          <a:prstGeom prst="rect">
+                            <a:avLst/>
+                          </a:prstGeom>
+                        </pic:spPr>
+                      </pic:pic>
+                    </a:graphicData>
+                  </a:graphic>
+                </wp:inline>
+              </w:drawing>
+            </w:r>
+          </w:p>
+        </w:tc>
+      </w:tr>
+      <w:tr>
+        <w:tc>
+          <w:tcPr>
+            <w:tcW w:w="9350" w:type="dxa"/>
+          </w:tcPr>
+          <w:p>
+            <w:pPr>
+              <w:rPr>
+                <w:noProof/>
+                <w:lang w:val="en-US"/>
+              </w:rPr>
+            </w:pPr>
+            <w:r>
+              <w:rPr>
+                <w:noProof/>
+                <w:lang w:val="en-US"/>
+              </w:rPr>
+              <w:lastRenderedPageBreak/>
+              <w:drawing>
+                <wp:inline distT="0" distB="0" distL="0" distR="0" wp14:anchorId="33E0A034" wp14:editId="4B6EBC6A">
+                  <wp:extent cx="5943600" cy="4269105"/>
+                  <wp:effectExtent l="0" t="0" r="0" b="0"/>
+                  <wp:docPr id="19" name="Picture 19"/>
+                  <wp:cNvGraphicFramePr>
+                    <a:graphicFrameLocks xmlns:a="http://schemas.openxmlformats.org/drawingml/2006/main" noChangeAspect="1"/>
+                  </wp:cNvGraphicFramePr>
+                  <a:graphic xmlns:a="http://schemas.openxmlformats.org/drawingml/2006/main">
+                    <a:graphicData uri="http://schemas.openxmlformats.org/drawingml/2006/picture">
+                      <pic:pic xmlns:pic="http://schemas.openxmlformats.org/drawingml/2006/picture">
+                        <pic:nvPicPr>
+                          <pic:cNvPr id="1" name=""/>
+                          <pic:cNvPicPr/>
+                        </pic:nvPicPr>
+                        <pic:blipFill>
+                          <a:blip r:embed="rId19"/>
+                          <a:stretch>
+                            <a:fillRect/>
+                          </a:stretch>
+                        </pic:blipFill>
+                        <pic:spPr>
+                          <a:xfrm>
+                            <a:off x="0" y="0"/>
+                            <a:ext cx="5943600" cy="4269105"/>
+                          </a:xfrm>
+                          <a:prstGeom prst="rect">
+                            <a:avLst/>
+                          </a:prstGeom>
+                        </pic:spPr>
+                      </pic:pic>
+                    </a:graphicData>
+                  </a:graphic>
+                </wp:inline>
+              </w:drawing>
+            </w:r>
+          </w:p>
+        </w:tc>
+      </w:tr>
+    </w:tbl>
+    <w:p>
+      <w:pPr>
+        <w:ind w:left="720"/>
+      </w:pPr>
+    </w:p>
+    <w:p>
+      <w:pPr>
+        <w:ind w:left="720"/>
+      </w:pPr>
+    </w:p>
+    <w:p>
+      <w:pPr>
+        <w:ind w:left="720"/>
+        <w:jc w:val="both"/>
+      </w:pPr>
+    </w:p>
+    <w:p>
+      <w:pPr>
+        <w:ind w:left="720"/>
+      </w:pPr>
+    </w:p>
+    <w:p>
+      <w:pPr>
+        <w:numPr>
+          <w:ilvl w:val="0"/>
+          <w:numId w:val="1"/>
+        </w:numPr>
+      </w:pPr>
+      <w:r>
+        <w:t xml:space="preserve">Copy the following script </w:t>
+      </w:r>
+      <w:proofErr w:type="gramStart"/>
+      <w:r>
+        <w:t>Save</w:t>
+      </w:r>
+      <w:proofErr w:type="gramEnd"/>
+      <w:r>
+        <w:t xml:space="preserve"> this and run this in the </w:t>
+      </w:r>
+      <w:r>
+        <w:rPr>
+          <w:b/>
+        </w:rPr>
+        <w:t>Downloads</w:t>
+      </w:r>
+      <w:r>
+        <w:t xml:space="preserve"> directory or any directory you want.</w:t>
+      </w:r>
+    </w:p>
+    <w:p>
+      <w:pPr>
+        <w:ind w:left="1440"/>
+        <w:rPr>
+          <w:i/>
+          <w:sz w:val="20"/>
+          <w:szCs w:val="20"/>
+        </w:rPr>
+      </w:pPr>
+      <w:r>
+        <w:rPr>
+          <w:i/>
+          <w:sz w:val="20"/>
+          <w:szCs w:val="20"/>
+        </w:rPr>
+        <w:t>@echo off</w:t>
+      </w:r>
+    </w:p>
+    <w:p>
+      <w:pPr>
+        <w:ind w:left="1440"/>
+        <w:rPr>
+          <w:i/>
+          <w:sz w:val="20"/>
+          <w:szCs w:val="20"/>
+        </w:rPr>
+      </w:pPr>
+    </w:p>
+    <w:p>
+      <w:pPr>
+        <w:ind w:left="1440"/>
+        <w:rPr>
+          <w:i/>
+          <w:sz w:val="20"/>
+          <w:szCs w:val="20"/>
+        </w:rPr>
+      </w:pPr>
+      <w:proofErr w:type="gramStart"/>
+      <w:r>
+        <w:rPr>
+          <w:i/>
+          <w:sz w:val="20"/>
+          <w:szCs w:val="20"/>
+        </w:rPr>
+        <w:t>for</w:t>
+      </w:r>
+      <w:proofErr w:type="gramEnd"/>
+      <w:r>
+        <w:rPr>
+          <w:i/>
+          <w:sz w:val="20"/>
+          <w:szCs w:val="20"/>
+        </w:rPr>
+        <w:t xml:space="preserve"> %%a in (".\*") do (</w:t>
+      </w:r>
+    </w:p>
+    <w:p>
+      <w:pPr>
+        <w:ind w:left="1440"/>
+        <w:rPr>
+          <w:i/>
+          <w:sz w:val="20"/>
+          <w:szCs w:val="20"/>
+        </w:rPr>
+      </w:pPr>
+      <w:r>
+        <w:rPr>
+          <w:i/>
+          <w:sz w:val="20"/>
+          <w:szCs w:val="20"/>
+        </w:rPr>
+        <w:t xml:space="preserve">      </w:t>
+      </w:r>
+      <w:proofErr w:type="gramStart"/>
+      <w:r>
+        <w:rPr>
+          <w:i/>
+          <w:sz w:val="20"/>
+          <w:szCs w:val="20"/>
+        </w:rPr>
+        <w:t>if</w:t>
+      </w:r>
+      <w:proofErr w:type="gramEnd"/>
+      <w:r>
+        <w:rPr>
+          <w:i/>
+          <w:sz w:val="20"/>
+          <w:szCs w:val="20"/>
+        </w:rPr>
+        <w:t xml:space="preserve"> "%%~</w:t>
+      </w:r>
+      <w:proofErr w:type="spellStart"/>
+      <w:r>
+        <w:rPr>
+          <w:i/>
+          <w:sz w:val="20"/>
+          <w:szCs w:val="20"/>
+        </w:rPr>
+        <w:t>xa</w:t>
+      </w:r>
+      <w:proofErr w:type="spellEnd"/>
+      <w:r>
+        <w:rPr>
+          <w:i/>
+          <w:sz w:val="20"/>
+          <w:szCs w:val="20"/>
+        </w:rPr>
+        <w:t>" NEQ "" if "%%~</w:t>
+      </w:r>
+      <w:proofErr w:type="spellStart"/>
+      <w:r>
+        <w:rPr>
+          <w:i/>
+          <w:sz w:val="20"/>
+          <w:szCs w:val="20"/>
+        </w:rPr>
+        <w:t>dpxa</w:t>
+      </w:r>
+      <w:proofErr w:type="spellEnd"/>
+      <w:r>
+        <w:rPr>
+          <w:i/>
+          <w:sz w:val="20"/>
+          <w:szCs w:val="20"/>
+        </w:rPr>
+        <w:t>" NEQ "%~dpx0" (</w:t>
+      </w:r>
+    </w:p>
+    <w:p>
+      <w:pPr>
+        <w:ind w:left="1440"/>
+        <w:rPr>
+          <w:i/>
+          <w:sz w:val="20"/>
+          <w:szCs w:val="20"/>
+        </w:rPr>
+      </w:pPr>
+      <w:r>
+        <w:rPr>
+          <w:i/>
+          <w:sz w:val="20"/>
+          <w:szCs w:val="20"/>
+        </w:rPr>
+        <w:t xml:space="preserve">            </w:t>
+      </w:r>
+      <w:proofErr w:type="gramStart"/>
+      <w:r>
+        <w:rPr>
+          <w:i/>
+          <w:sz w:val="20"/>
+          <w:szCs w:val="20"/>
+        </w:rPr>
+        <w:t>if</w:t>
+      </w:r>
+      <w:proofErr w:type="gramEnd"/>
+      <w:r>
+        <w:rPr>
+          <w:i/>
+          <w:sz w:val="20"/>
+          <w:szCs w:val="20"/>
+        </w:rPr>
+        <w:t xml:space="preserve"> not exist "%%~</w:t>
+      </w:r>
+      <w:proofErr w:type="spellStart"/>
+      <w:r>
+        <w:rPr>
+          <w:i/>
+          <w:sz w:val="20"/>
+          <w:szCs w:val="20"/>
+        </w:rPr>
+        <w:t>xa</w:t>
+      </w:r>
+      <w:proofErr w:type="spellEnd"/>
+      <w:r>
+        <w:rPr>
+          <w:i/>
+          <w:sz w:val="20"/>
+          <w:szCs w:val="20"/>
+        </w:rPr>
+        <w:t xml:space="preserve">" </w:t>
+      </w:r>
+      <w:proofErr w:type="spellStart"/>
+      <w:r>
+        <w:rPr>
+          <w:i/>
+          <w:sz w:val="20"/>
+          <w:szCs w:val="20"/>
+        </w:rPr>
+        <w:t>mkdir</w:t>
+      </w:r>
+      <w:proofErr w:type="spellEnd"/>
+      <w:r>
+        <w:rPr>
+          <w:i/>
+          <w:sz w:val="20"/>
+          <w:szCs w:val="20"/>
+        </w:rPr>
+        <w:t xml:space="preserve"> "%%~</w:t>
+      </w:r>
+      <w:proofErr w:type="spellStart"/>
+      <w:r>
+        <w:rPr>
+          <w:i/>
+          <w:sz w:val="20"/>
+          <w:szCs w:val="20"/>
+        </w:rPr>
+        <w:t>xa</w:t>
+      </w:r>
+      <w:proofErr w:type="spellEnd"/>
+      <w:r>
+        <w:rPr>
+          <w:i/>
+          <w:sz w:val="20"/>
+          <w:szCs w:val="20"/>
+        </w:rPr>
+        <w:t>" (</w:t>
+      </w:r>
+    </w:p>
+    <w:p>
+      <w:pPr>
+        <w:ind w:left="1440"/>
+        <w:rPr>
+          <w:i/>
+          <w:sz w:val="20"/>
+          <w:szCs w:val="20"/>
+        </w:rPr>
+      </w:pPr>
+      <w:r>
+        <w:rPr>
+          <w:i/>
+          <w:sz w:val="20"/>
+          <w:szCs w:val="20"/>
+        </w:rPr>
+        <w:t xml:space="preserve">                   </w:t>
+      </w:r>
+      <w:proofErr w:type="gramStart"/>
+      <w:r>
+        <w:rPr>
+          <w:i/>
+          <w:sz w:val="20"/>
+          <w:szCs w:val="20"/>
+        </w:rPr>
+        <w:t>move</w:t>
+      </w:r>
+      <w:proofErr w:type="gramEnd"/>
+      <w:r>
+        <w:rPr>
+          <w:i/>
+          <w:sz w:val="20"/>
+          <w:szCs w:val="20"/>
+        </w:rPr>
+        <w:t xml:space="preserve"> "%%a" "%%~</w:t>
+      </w:r>
+      <w:proofErr w:type="spellStart"/>
+      <w:r>
+        <w:rPr>
+          <w:i/>
+          <w:sz w:val="20"/>
+          <w:szCs w:val="20"/>
+        </w:rPr>
+        <w:t>dpa</w:t>
+      </w:r>
+      <w:proofErr w:type="spellEnd"/>
+      <w:r>
+        <w:rPr>
+          <w:i/>
+          <w:sz w:val="20"/>
+          <w:szCs w:val="20"/>
+        </w:rPr>
+        <w:t>%%~</w:t>
+      </w:r>
+      <w:proofErr w:type="spellStart"/>
+      <w:r>
+        <w:rPr>
+          <w:i/>
+          <w:sz w:val="20"/>
+          <w:szCs w:val="20"/>
+        </w:rPr>
+        <w:t>xa</w:t>
+      </w:r>
+      <w:proofErr w:type="spellEnd"/>
+      <w:r>
+        <w:rPr>
+          <w:i/>
+          <w:sz w:val="20"/>
+          <w:szCs w:val="20"/>
+        </w:rPr>
+        <w:t>\"</w:t>
+      </w:r>
+    </w:p>
+    <w:p>
+      <w:pPr>
+        <w:ind w:left="1440"/>
+        <w:rPr>
+          <w:i/>
+          <w:sz w:val="20"/>
+          <w:szCs w:val="20"/>
+        </w:rPr>
+      </w:pPr>
+      <w:r>
+        <w:rPr>
+          <w:i/>
+          <w:sz w:val="20"/>
+          <w:szCs w:val="20"/>
+        </w:rPr>
+        <w:t xml:space="preserve">            )</w:t>
+      </w:r>
+    </w:p>
+    <w:p>
+      <w:pPr>
+        <w:ind w:left="1440"/>
+        <w:rPr>
+          <w:i/>
+          <w:sz w:val="20"/>
+          <w:szCs w:val="20"/>
+        </w:rPr>
+      </w:pPr>
+      <w:r>
+        <w:rPr>
+          <w:i/>
+          <w:sz w:val="20"/>
+          <w:szCs w:val="20"/>
+        </w:rPr>
+        <w:t xml:space="preserve">       )</w:t>
+      </w:r>
+    </w:p>
+    <w:p>
+      <w:pPr>
+        <w:ind w:left="1440"/>
+        <w:rPr>
+          <w:i/>
+          <w:sz w:val="20"/>
+          <w:szCs w:val="20"/>
+        </w:rPr>
+      </w:pPr>
+      <w:r>
+        <w:rPr>
+          <w:i/>
+          <w:sz w:val="20"/>
+          <w:szCs w:val="20"/>
+        </w:rPr>
+        <w:t>)</w:t>
+      </w:r>
+    </w:p>
+    <w:p>
+      <w:pPr>
+        <w:ind w:left="1440"/>
+        <w:rPr>
+          <w:i/>
+        </w:rPr>
+      </w:pPr>
+    </w:p>
+    <w:p>
+      <w:pPr>
+        <w:ind w:left="1440"/>
+      </w:pPr>
+      <w:r>
+        <w:t>What does the above script do? Elaborate on your answer.</w:t>
+      </w:r>
+    </w:p>
     <w:p/>
+    <w:p>
+      <w:r>
+        <w:lastRenderedPageBreak/>
+        <w:tab/>
+      </w:r>
+      <w:r>
+        <w:drawing>
+          <wp:inline distT="0" distB="0" distL="0" distR="0" wp14:anchorId="3340F63B" wp14:editId="51092EFD">
+            <wp:extent cx="5943600" cy="1958975"/>
+            <wp:effectExtent l="0" t="0" r="0" b="3175"/>
+            <wp:docPr id="20" name="Picture 20"/>
+            <wp:cNvGraphicFramePr>
+              <a:graphicFrameLocks xmlns:a="http://schemas.openxmlformats.org/drawingml/2006/main" noChangeAspect="1"/>
+            </wp:cNvGraphicFramePr>
+            <a:graphic xmlns:a="http://schemas.openxmlformats.org/drawingml/2006/main">
+              <a:graphicData uri="http://schemas.openxmlformats.org/drawingml/2006/picture">
+                <pic:pic xmlns:pic="http://schemas.openxmlformats.org/drawingml/2006/picture">
+                  <pic:nvPicPr>
+                    <pic:cNvPr id="1" name=""/>
+                    <pic:cNvPicPr/>
+                  </pic:nvPicPr>
+                  <pic:blipFill>
+                    <a:blip r:embed="rId20"/>
+                    <a:stretch>
+                      <a:fillRect/>
+                    </a:stretch>
+                  </pic:blipFill>
+                  <pic:spPr>
+                    <a:xfrm>
+                      <a:off x="0" y="0"/>
+                      <a:ext cx="5943600" cy="1958975"/>
+                    </a:xfrm>
+                    <a:prstGeom prst="rect">
+                      <a:avLst/>
+                    </a:prstGeom>
+                  </pic:spPr>
+                </pic:pic>
+              </a:graphicData>
+            </a:graphic>
+          </wp:inline>
+        </w:drawing>
+      </w:r>
+    </w:p>
+    <w:p/>
+    <w:p>
+      <w:pPr>
+        <w:rPr>
+          <w:noProof/>
+          <w:lang w:val="en-US"/>
+        </w:rPr>
+      </w:pPr>
+    </w:p>
+    <w:p>
+      <w:r>
+        <w:rPr>
+          <w:noProof/>
+          <w:lang w:val="en-US"/>
+        </w:rPr>
+        <w:drawing>
+          <wp:inline distT="0" distB="0" distL="0" distR="0" wp14:anchorId="46986732" wp14:editId="66617644">
+            <wp:extent cx="5943600" cy="969645"/>
+            <wp:effectExtent l="0" t="0" r="0" b="1905"/>
+            <wp:docPr id="22" name="Picture 22"/>
+            <wp:cNvGraphicFramePr>
+              <a:graphicFrameLocks xmlns:a="http://schemas.openxmlformats.org/drawingml/2006/main" noChangeAspect="1"/>
+            </wp:cNvGraphicFramePr>
+            <a:graphic xmlns:a="http://schemas.openxmlformats.org/drawingml/2006/main">
+              <a:graphicData uri="http://schemas.openxmlformats.org/drawingml/2006/picture">
+                <pic:pic xmlns:pic="http://schemas.openxmlformats.org/drawingml/2006/picture">
+                  <pic:nvPicPr>
+                    <pic:cNvPr id="1" name=""/>
+                    <pic:cNvPicPr/>
+                  </pic:nvPicPr>
+                  <pic:blipFill>
+                    <a:blip r:embed="rId21"/>
+                    <a:stretch>
+                      <a:fillRect/>
+                    </a:stretch>
+                  </pic:blipFill>
+                  <pic:spPr>
+                    <a:xfrm>
+                      <a:off x="0" y="0"/>
+                      <a:ext cx="5943600" cy="969645"/>
+                    </a:xfrm>
+                    <a:prstGeom prst="rect">
+                      <a:avLst/>
+                    </a:prstGeom>
+                  </pic:spPr>
+                </pic:pic>
+              </a:graphicData>
+            </a:graphic>
+          </wp:inline>
+        </w:drawing>
+      </w:r>
+    </w:p>
+    <w:p/>
+    <w:p>
+      <w:r>
+        <w:rPr>
+          <w:noProof/>
+          <w:lang w:val="en-US"/>
+        </w:rPr>
+        <w:drawing>
+          <wp:inline distT="0" distB="0" distL="0" distR="0" wp14:anchorId="6E1819F5" wp14:editId="66ACB497">
+            <wp:extent cx="5943600" cy="905510"/>
+            <wp:effectExtent l="0" t="0" r="0" b="8890"/>
+            <wp:docPr id="25" name="Picture 25"/>
+            <wp:cNvGraphicFramePr>
+              <a:graphicFrameLocks xmlns:a="http://schemas.openxmlformats.org/drawingml/2006/main" noChangeAspect="1"/>
+            </wp:cNvGraphicFramePr>
+            <a:graphic xmlns:a="http://schemas.openxmlformats.org/drawingml/2006/main">
+              <a:graphicData uri="http://schemas.openxmlformats.org/drawingml/2006/picture">
+                <pic:pic xmlns:pic="http://schemas.openxmlformats.org/drawingml/2006/picture">
+                  <pic:nvPicPr>
+                    <pic:cNvPr id="1" name=""/>
+                    <pic:cNvPicPr/>
+                  </pic:nvPicPr>
+                  <pic:blipFill>
+                    <a:blip r:embed="rId22"/>
+                    <a:stretch>
+                      <a:fillRect/>
+                    </a:stretch>
+                  </pic:blipFill>
+                  <pic:spPr>
+                    <a:xfrm>
+                      <a:off x="0" y="0"/>
+                      <a:ext cx="5943600" cy="905510"/>
+                    </a:xfrm>
+                    <a:prstGeom prst="rect">
+                      <a:avLst/>
+                    </a:prstGeom>
+                  </pic:spPr>
+                </pic:pic>
+              </a:graphicData>
+            </a:graphic>
+          </wp:inline>
+        </w:drawing>
+      </w:r>
+    </w:p>
+    <w:p/>
+    <w:p>
+      <w:r>
+        <w:t>The given batch script code above, does the following things.</w:t>
+      </w:r>
+    </w:p>
+    <w:p>
+      <w:r>
+        <w:t>The bat file copies the files from the directory where it</w:t>
+      </w:r>
+      <w:r>
+        <w:t xml:space="preserve"> runs and creates different folders of different extensions within that directory, then it copies the files and pastes it to its matching extensions folder. For example, there are 3 files (fundamental.txt, fund.docx, fund.jpg) in the directory named “</w:t>
+      </w:r>
+      <w:proofErr w:type="spellStart"/>
+      <w:r>
+        <w:t>abc</w:t>
+      </w:r>
+      <w:proofErr w:type="spellEnd"/>
+      <w:r>
+        <w:t xml:space="preserve">”. Then it makes three separate folders as txt, </w:t>
+      </w:r>
+      <w:proofErr w:type="spellStart"/>
+      <w:r>
+        <w:t>docx</w:t>
+      </w:r>
+      <w:proofErr w:type="spellEnd"/>
+      <w:r>
+        <w:t>, and jpg. After that it copies the file fundamentals.txt to the folder “txt”. Same for fund.docx, copies to the folder “</w:t>
+      </w:r>
+      <w:proofErr w:type="spellStart"/>
+      <w:r>
+        <w:t>docx</w:t>
+      </w:r>
+      <w:proofErr w:type="spellEnd"/>
+      <w:r>
+        <w:t>”. And copies fund.jpg to the folder “jpg”.</w:t>
+      </w:r>
+      <w:bookmarkStart w:id="0" w:name="_GoBack"/>
+      <w:bookmarkEnd w:id="0"/>
+    </w:p>
     <w:sectPr>
-      <w:headerReference w:type="default" r:id="rId14"/>
+      <w:headerReference w:type="default" r:id="rId23"/>
       <w:pgSz w:w="12240" w:h="15840"/>
       <w:pgMar w:top="1440" w:right="1440" w:bottom="1440" w:left="1440" w:header="720" w:footer="720" w:gutter="0"/>
       <w:pgNumType w:start="1"/>
@@ -1777,6 +2402,32 @@
       <w:szCs w:val="30"/>
     </w:rPr>
   </w:style>
+  <w:style w:type="table" w:styleId="TableGrid">
+    <w:name w:val="Table Grid"/>
+    <w:basedOn w:val="TableNormal"/>
+    <w:uiPriority w:val="39"/>
+    <w:rsid w:val="00E22C75"/>
+    <w:pPr>
+      <w:spacing w:line="240" w:lineRule="auto"/>
+    </w:pPr>
+    <w:tblPr>
+      <w:tblInd w:w="0" w:type="dxa"/>
+      <w:tblBorders>
+        <w:top w:val="single" w:sz="4" w:space="0" w:color="auto"/>
+        <w:left w:val="single" w:sz="4" w:space="0" w:color="auto"/>
+        <w:bottom w:val="single" w:sz="4" w:space="0" w:color="auto"/>
+        <w:right w:val="single" w:sz="4" w:space="0" w:color="auto"/>
+        <w:insideH w:val="single" w:sz="4" w:space="0" w:color="auto"/>
+        <w:insideV w:val="single" w:sz="4" w:space="0" w:color="auto"/>
+      </w:tblBorders>
+      <w:tblCellMar>
+        <w:top w:w="0" w:type="dxa"/>
+        <w:left w:w="108" w:type="dxa"/>
+        <w:bottom w:w="0" w:type="dxa"/>
+        <w:right w:w="108" w:type="dxa"/>
+      </w:tblCellMar>
+    </w:tblPr>
+  </w:style>
 </w:styles>
 </file>
 

</xml_diff>